<commit_message>
Adding lecture notes and recitation
</commit_message>
<xml_diff>
--- a/CS3423-SystemsProgramming/LectureNotes/PerlPart3PatternMatchingwo(2).docx
+++ b/CS3423-SystemsProgramming/LectureNotes/PerlPart3PatternMatchingwo(2).docx
@@ -5758,8 +5758,6 @@
               <w:br/>
               <w:t>}</w:t>
             </w:r>
-            <w:bookmarkStart w:id="0" w:name="_GoBack"/>
-            <w:bookmarkEnd w:id="0"/>
           </w:p>
         </w:tc>
       </w:tr>
@@ -5775,49 +5773,106 @@
           <w:p>
             <w:pPr>
               <w:ind w:left="3672" w:hanging="3672"/>
-            </w:pPr>
-            <w:r>
-              <w:rPr>
-                <w:b/>
+              <w:rPr>
+                <w:sz w:val="20"/>
+              </w:rPr>
+            </w:pPr>
+            <w:r>
+              <w:rPr>
+                <w:b/>
+                <w:sz w:val="20"/>
               </w:rPr>
               <w:t xml:space="preserve">Exercise: </w:t>
             </w:r>
             <w:r>
+              <w:rPr>
+                <w:sz w:val="20"/>
+              </w:rPr>
               <w:t>input line contains:</w:t>
             </w:r>
           </w:p>
           <w:p>
             <w:pPr>
               <w:ind w:left="3672" w:hanging="3672"/>
-            </w:pPr>
-            <w:r>
+              <w:rPr>
+                <w:sz w:val="20"/>
+              </w:rPr>
+            </w:pPr>
+            <w:r>
+              <w:rPr>
+                <w:sz w:val="20"/>
+              </w:rPr>
               <w:t>first name, last name and major separated by commas.</w:t>
             </w:r>
           </w:p>
           <w:p>
-            <w:r>
+            <w:pPr>
+              <w:rPr>
+                <w:sz w:val="20"/>
+              </w:rPr>
+            </w:pPr>
+            <w:r>
+              <w:rPr>
+                <w:sz w:val="20"/>
+              </w:rPr>
               <w:t>P</w:t>
             </w:r>
             <w:r>
+              <w:rPr>
+                <w:sz w:val="20"/>
+              </w:rPr>
               <w:t>arsing the input lin</w:t>
             </w:r>
             <w:r>
+              <w:rPr>
+                <w:sz w:val="20"/>
+              </w:rPr>
               <w:t>e to get $first, $last, $major using:</w:t>
             </w:r>
           </w:p>
           <w:p>
-            <w:r>
+            <w:pPr>
+              <w:rPr>
+                <w:sz w:val="20"/>
+              </w:rPr>
+            </w:pPr>
+            <w:r>
+              <w:rPr>
+                <w:sz w:val="20"/>
+              </w:rPr>
               <w:t>#1 split</w:t>
             </w:r>
           </w:p>
           <w:p>
-            <w:r>
+            <w:pPr>
+              <w:rPr>
+                <w:sz w:val="20"/>
+              </w:rPr>
+            </w:pPr>
+            <w:r>
+              <w:rPr>
+                <w:sz w:val="20"/>
+              </w:rPr>
               <w:t>#2 pattern matching</w:t>
             </w:r>
           </w:p>
-          <w:p/>
-          <w:p>
-            <w:r>
+          <w:p>
+            <w:pPr>
+              <w:rPr>
+                <w:sz w:val="20"/>
+              </w:rPr>
+            </w:pPr>
+          </w:p>
+          <w:p>
+            <w:pPr>
+              <w:rPr>
+                <w:sz w:val="20"/>
+              </w:rPr>
+            </w:pPr>
+            <w:r>
+              <w:rPr>
+                <w:sz w:val="20"/>
+              </w:rPr>
               <w:t>After completing those, how would you also allow optional white space after the commas, but not include the white space in our variables?</w:t>
             </w:r>
           </w:p>
@@ -5826,18 +5881,18 @@
               <w:ind w:left="720"/>
               <w:rPr>
                 <w:rFonts w:ascii="Consolas" w:hAnsi="Consolas" w:cs="Consolas"/>
-                <w:sz w:val="19"/>
-                <w:szCs w:val="19"/>
-              </w:rPr>
-            </w:pPr>
-            <w:r>
-              <w:rPr>
-                <w:rFonts w:ascii="Consolas" w:hAnsi="Consolas" w:cs="Consolas"/>
-                <w:sz w:val="19"/>
+                <w:sz w:val="18"/>
+                <w:szCs w:val="19"/>
+              </w:rPr>
+            </w:pPr>
+            <w:r>
+              <w:rPr>
+                <w:rFonts w:ascii="Consolas" w:hAnsi="Consolas" w:cs="Consolas"/>
+                <w:sz w:val="16"/>
                 <w:szCs w:val="19"/>
                 <w:highlight w:val="yellow"/>
               </w:rPr>
-              <w:t>??</w:t>
+              <w:t>($first, $last, $major) = split(/,\s*/,$line);</w:t>
             </w:r>
           </w:p>
           <w:p>
@@ -5845,7 +5900,7 @@
               <w:ind w:left="720"/>
               <w:rPr>
                 <w:rFonts w:ascii="Consolas" w:hAnsi="Consolas" w:cs="Consolas"/>
-                <w:sz w:val="19"/>
+                <w:sz w:val="18"/>
                 <w:szCs w:val="19"/>
               </w:rPr>
             </w:pPr>
@@ -5853,15 +5908,143 @@
           <w:p>
             <w:pPr>
               <w:ind w:left="720"/>
-            </w:pPr>
-            <w:r>
-              <w:rPr>
-                <w:rFonts w:ascii="Consolas" w:hAnsi="Consolas" w:cs="Consolas"/>
-                <w:sz w:val="19"/>
+              <w:rPr>
+                <w:sz w:val="20"/>
+              </w:rPr>
+            </w:pPr>
+            <w:r>
+              <w:rPr>
+                <w:rFonts w:ascii="Consolas" w:hAnsi="Consolas" w:cs="Consolas"/>
+                <w:sz w:val="16"/>
                 <w:szCs w:val="19"/>
                 <w:highlight w:val="yellow"/>
               </w:rPr>
-              <w:t>??</w:t>
+              <w:t>($first, $last, $major) = $line =~ /</w:t>
+            </w:r>
+            <w:r>
+              <w:rPr>
+                <w:rFonts w:ascii="Consolas" w:hAnsi="Consolas" w:cs="Consolas"/>
+                <w:sz w:val="16"/>
+                <w:szCs w:val="19"/>
+                <w:highlight w:val="cyan"/>
+              </w:rPr>
+              <w:t>(</w:t>
+            </w:r>
+            <w:r>
+              <w:rPr>
+                <w:rFonts w:ascii="Consolas" w:hAnsi="Consolas" w:cs="Consolas"/>
+                <w:sz w:val="16"/>
+                <w:szCs w:val="19"/>
+                <w:highlight w:val="yellow"/>
+              </w:rPr>
+              <w:t>[^,]*</w:t>
+            </w:r>
+            <w:r>
+              <w:rPr>
+                <w:rFonts w:ascii="Consolas" w:hAnsi="Consolas" w:cs="Consolas"/>
+                <w:sz w:val="16"/>
+                <w:szCs w:val="19"/>
+                <w:highlight w:val="cyan"/>
+              </w:rPr>
+              <w:t>)</w:t>
+            </w:r>
+            <w:r>
+              <w:rPr>
+                <w:rFonts w:ascii="Consolas" w:hAnsi="Consolas" w:cs="Consolas"/>
+                <w:sz w:val="16"/>
+                <w:szCs w:val="19"/>
+                <w:highlight w:val="yellow"/>
+              </w:rPr>
+              <w:t>,</w:t>
+            </w:r>
+            <w:r>
+              <w:rPr>
+                <w:rFonts w:ascii="Consolas" w:hAnsi="Consolas" w:cs="Consolas"/>
+                <w:sz w:val="16"/>
+                <w:szCs w:val="19"/>
+                <w:highlight w:val="yellow"/>
+              </w:rPr>
+              <w:t>\s*</w:t>
+            </w:r>
+            <w:r>
+              <w:rPr>
+                <w:rFonts w:ascii="Consolas" w:hAnsi="Consolas" w:cs="Consolas"/>
+                <w:sz w:val="16"/>
+                <w:szCs w:val="19"/>
+                <w:highlight w:val="cyan"/>
+              </w:rPr>
+              <w:t>(</w:t>
+            </w:r>
+            <w:r>
+              <w:rPr>
+                <w:rFonts w:ascii="Consolas" w:hAnsi="Consolas" w:cs="Consolas"/>
+                <w:sz w:val="16"/>
+                <w:szCs w:val="19"/>
+                <w:highlight w:val="yellow"/>
+              </w:rPr>
+              <w:t>[^,]*</w:t>
+            </w:r>
+            <w:r>
+              <w:rPr>
+                <w:rFonts w:ascii="Consolas" w:hAnsi="Consolas" w:cs="Consolas"/>
+                <w:sz w:val="16"/>
+                <w:szCs w:val="19"/>
+                <w:highlight w:val="cyan"/>
+              </w:rPr>
+              <w:t>)</w:t>
+            </w:r>
+            <w:r>
+              <w:rPr>
+                <w:rFonts w:ascii="Consolas" w:hAnsi="Consolas" w:cs="Consolas"/>
+                <w:sz w:val="16"/>
+                <w:szCs w:val="19"/>
+                <w:highlight w:val="yellow"/>
+              </w:rPr>
+              <w:t>,</w:t>
+            </w:r>
+            <w:r>
+              <w:rPr>
+                <w:rFonts w:ascii="Consolas" w:hAnsi="Consolas" w:cs="Consolas"/>
+                <w:sz w:val="16"/>
+                <w:szCs w:val="19"/>
+                <w:highlight w:val="yellow"/>
+              </w:rPr>
+              <w:t>\s*</w:t>
+            </w:r>
+            <w:r>
+              <w:rPr>
+                <w:rFonts w:ascii="Consolas" w:hAnsi="Consolas" w:cs="Consolas"/>
+                <w:sz w:val="16"/>
+                <w:szCs w:val="19"/>
+                <w:highlight w:val="cyan"/>
+              </w:rPr>
+              <w:t>(</w:t>
+            </w:r>
+            <w:r>
+              <w:rPr>
+                <w:rFonts w:ascii="Consolas" w:hAnsi="Consolas" w:cs="Consolas"/>
+                <w:sz w:val="16"/>
+                <w:szCs w:val="19"/>
+                <w:highlight w:val="yellow"/>
+              </w:rPr>
+              <w:t>[a-zA-Z]{2,3}</w:t>
+            </w:r>
+            <w:r>
+              <w:rPr>
+                <w:rFonts w:ascii="Consolas" w:hAnsi="Consolas" w:cs="Consolas"/>
+                <w:sz w:val="16"/>
+                <w:szCs w:val="19"/>
+                <w:highlight w:val="cyan"/>
+              </w:rPr>
+              <w:t>)</w:t>
+            </w:r>
+            <w:r>
+              <w:rPr>
+                <w:rFonts w:ascii="Consolas" w:hAnsi="Consolas" w:cs="Consolas"/>
+                <w:sz w:val="16"/>
+                <w:szCs w:val="19"/>
+              </w:rPr>
+              <w:t>/</w:t>
             </w:r>
           </w:p>
           <w:p>
@@ -5882,13 +6065,13 @@
             <w:pPr>
               <w:rPr>
                 <w:rFonts w:ascii="Consolas" w:hAnsi="Consolas" w:cs="Consolas"/>
-                <w:sz w:val="20"/>
-              </w:rPr>
-            </w:pPr>
-            <w:r>
-              <w:rPr>
-                <w:rFonts w:ascii="Consolas" w:hAnsi="Consolas" w:cs="Consolas"/>
-                <w:sz w:val="20"/>
+                <w:sz w:val="18"/>
+              </w:rPr>
+            </w:pPr>
+            <w:r>
+              <w:rPr>
+                <w:rFonts w:ascii="Consolas" w:hAnsi="Consolas" w:cs="Consolas"/>
+                <w:sz w:val="18"/>
               </w:rPr>
               <w:t>$ vi Exer2.pl</w:t>
             </w:r>
@@ -5898,13 +6081,13 @@
               <w:shd w:val="clear" w:color="auto" w:fill="FFE599" w:themeFill="accent4" w:themeFillTint="66"/>
               <w:rPr>
                 <w:rFonts w:ascii="Consolas" w:hAnsi="Consolas" w:cs="Consolas"/>
-                <w:sz w:val="20"/>
-              </w:rPr>
-            </w:pPr>
-            <w:r>
-              <w:rPr>
-                <w:rFonts w:ascii="Consolas" w:hAnsi="Consolas" w:cs="Consolas"/>
-                <w:sz w:val="20"/>
+                <w:sz w:val="18"/>
+              </w:rPr>
+            </w:pPr>
+            <w:r>
+              <w:rPr>
+                <w:rFonts w:ascii="Consolas" w:hAnsi="Consolas" w:cs="Consolas"/>
+                <w:sz w:val="18"/>
               </w:rPr>
               <w:t>#!/usr/bin/perl -w</w:t>
             </w:r>
@@ -5914,13 +6097,13 @@
               <w:shd w:val="clear" w:color="auto" w:fill="FFE599" w:themeFill="accent4" w:themeFillTint="66"/>
               <w:rPr>
                 <w:rFonts w:ascii="Consolas" w:hAnsi="Consolas" w:cs="Consolas"/>
-                <w:sz w:val="20"/>
-              </w:rPr>
-            </w:pPr>
-            <w:r>
-              <w:rPr>
-                <w:rFonts w:ascii="Consolas" w:hAnsi="Consolas" w:cs="Consolas"/>
-                <w:sz w:val="20"/>
+                <w:sz w:val="18"/>
+              </w:rPr>
+            </w:pPr>
+            <w:r>
+              <w:rPr>
+                <w:rFonts w:ascii="Consolas" w:hAnsi="Consolas" w:cs="Consolas"/>
+                <w:sz w:val="18"/>
               </w:rPr>
               <w:t>print "What is your first name, last name, and major\n",</w:t>
             </w:r>
@@ -5930,13 +6113,13 @@
               <w:shd w:val="clear" w:color="auto" w:fill="FFE599" w:themeFill="accent4" w:themeFillTint="66"/>
               <w:rPr>
                 <w:rFonts w:ascii="Consolas" w:hAnsi="Consolas" w:cs="Consolas"/>
-                <w:sz w:val="20"/>
-              </w:rPr>
-            </w:pPr>
-            <w:r>
-              <w:rPr>
-                <w:rFonts w:ascii="Consolas" w:hAnsi="Consolas" w:cs="Consolas"/>
-                <w:sz w:val="20"/>
+                <w:sz w:val="18"/>
+              </w:rPr>
+            </w:pPr>
+            <w:r>
+              <w:rPr>
+                <w:rFonts w:ascii="Consolas" w:hAnsi="Consolas" w:cs="Consolas"/>
+                <w:sz w:val="18"/>
               </w:rPr>
               <w:t xml:space="preserve">      "(separate with commas):";</w:t>
             </w:r>
@@ -5946,29 +6129,36 @@
               <w:shd w:val="clear" w:color="auto" w:fill="FFE599" w:themeFill="accent4" w:themeFillTint="66"/>
               <w:rPr>
                 <w:rFonts w:ascii="Consolas" w:hAnsi="Consolas" w:cs="Consolas"/>
-                <w:sz w:val="20"/>
-              </w:rPr>
-            </w:pPr>
-            <w:r>
-              <w:rPr>
-                <w:rFonts w:ascii="Consolas" w:hAnsi="Consolas" w:cs="Consolas"/>
-                <w:sz w:val="20"/>
-              </w:rPr>
-              <w:t xml:space="preserve">defined($_ = &lt;STDIN&gt;)  </w:t>
-            </w:r>
-          </w:p>
-          <w:p>
-            <w:pPr>
-              <w:shd w:val="clear" w:color="auto" w:fill="FFE599" w:themeFill="accent4" w:themeFillTint="66"/>
-              <w:rPr>
-                <w:rFonts w:ascii="Consolas" w:hAnsi="Consolas" w:cs="Consolas"/>
-                <w:sz w:val="20"/>
-              </w:rPr>
-            </w:pPr>
-            <w:r>
-              <w:rPr>
-                <w:rFonts w:ascii="Consolas" w:hAnsi="Consolas" w:cs="Consolas"/>
-                <w:sz w:val="20"/>
+                <w:sz w:val="18"/>
+              </w:rPr>
+            </w:pPr>
+            <w:r>
+              <w:rPr>
+                <w:rFonts w:ascii="Consolas" w:hAnsi="Consolas" w:cs="Consolas"/>
+                <w:sz w:val="18"/>
+              </w:rPr>
+              <w:t>defined($line</w:t>
+            </w:r>
+            <w:r>
+              <w:rPr>
+                <w:rFonts w:ascii="Consolas" w:hAnsi="Consolas" w:cs="Consolas"/>
+                <w:sz w:val="18"/>
+              </w:rPr>
+              <w:t xml:space="preserve"> = &lt;STDIN&gt;)  </w:t>
+            </w:r>
+          </w:p>
+          <w:p>
+            <w:pPr>
+              <w:shd w:val="clear" w:color="auto" w:fill="FFE599" w:themeFill="accent4" w:themeFillTint="66"/>
+              <w:rPr>
+                <w:rFonts w:ascii="Consolas" w:hAnsi="Consolas" w:cs="Consolas"/>
+                <w:sz w:val="18"/>
+              </w:rPr>
+            </w:pPr>
+            <w:r>
+              <w:rPr>
+                <w:rFonts w:ascii="Consolas" w:hAnsi="Consolas" w:cs="Consolas"/>
+                <w:sz w:val="18"/>
               </w:rPr>
               <w:t xml:space="preserve">        or die "input error from STDIN (likely EOF)\n";</w:t>
             </w:r>
@@ -5978,13 +6168,13 @@
               <w:shd w:val="clear" w:color="auto" w:fill="FFE599" w:themeFill="accent4" w:themeFillTint="66"/>
               <w:rPr>
                 <w:rFonts w:ascii="Consolas" w:hAnsi="Consolas" w:cs="Consolas"/>
-                <w:sz w:val="20"/>
-              </w:rPr>
-            </w:pPr>
-            <w:r>
-              <w:rPr>
-                <w:rFonts w:ascii="Consolas" w:hAnsi="Consolas" w:cs="Consolas"/>
-                <w:sz w:val="20"/>
+                <w:sz w:val="18"/>
+              </w:rPr>
+            </w:pPr>
+            <w:r>
+              <w:rPr>
+                <w:rFonts w:ascii="Consolas" w:hAnsi="Consolas" w:cs="Consolas"/>
+                <w:sz w:val="18"/>
               </w:rPr>
               <w:t>my ($first, $last, $major);</w:t>
             </w:r>
@@ -5994,29 +6184,36 @@
               <w:shd w:val="clear" w:color="auto" w:fill="FFE599" w:themeFill="accent4" w:themeFillTint="66"/>
               <w:rPr>
                 <w:rFonts w:ascii="Consolas" w:hAnsi="Consolas" w:cs="Consolas"/>
-                <w:sz w:val="20"/>
-              </w:rPr>
-            </w:pPr>
-            <w:r>
-              <w:rPr>
-                <w:rFonts w:ascii="Consolas" w:hAnsi="Consolas" w:cs="Consolas"/>
-                <w:sz w:val="20"/>
-              </w:rPr>
-              <w:t>chomp $_;      # remove the \n</w:t>
-            </w:r>
-          </w:p>
-          <w:p>
-            <w:pPr>
-              <w:shd w:val="clear" w:color="auto" w:fill="FFE599" w:themeFill="accent4" w:themeFillTint="66"/>
-              <w:rPr>
-                <w:rFonts w:ascii="Consolas" w:hAnsi="Consolas" w:cs="Consolas"/>
-                <w:sz w:val="20"/>
-              </w:rPr>
-            </w:pPr>
-            <w:r>
-              <w:rPr>
-                <w:rFonts w:ascii="Consolas" w:hAnsi="Consolas" w:cs="Consolas"/>
-                <w:sz w:val="20"/>
+                <w:sz w:val="18"/>
+              </w:rPr>
+            </w:pPr>
+            <w:r>
+              <w:rPr>
+                <w:rFonts w:ascii="Consolas" w:hAnsi="Consolas" w:cs="Consolas"/>
+                <w:sz w:val="18"/>
+              </w:rPr>
+              <w:t>chomp $line</w:t>
+            </w:r>
+            <w:r>
+              <w:rPr>
+                <w:rFonts w:ascii="Consolas" w:hAnsi="Consolas" w:cs="Consolas"/>
+                <w:sz w:val="18"/>
+              </w:rPr>
+              <w:t>;      # remove the \n</w:t>
+            </w:r>
+          </w:p>
+          <w:p>
+            <w:pPr>
+              <w:shd w:val="clear" w:color="auto" w:fill="FFE599" w:themeFill="accent4" w:themeFillTint="66"/>
+              <w:rPr>
+                <w:rFonts w:ascii="Consolas" w:hAnsi="Consolas" w:cs="Consolas"/>
+                <w:sz w:val="18"/>
+              </w:rPr>
+            </w:pPr>
+            <w:r>
+              <w:rPr>
+                <w:rFonts w:ascii="Consolas" w:hAnsi="Consolas" w:cs="Consolas"/>
+                <w:sz w:val="18"/>
               </w:rPr>
               <w:t># 1. Using split</w:t>
             </w:r>
@@ -6026,7 +6223,7 @@
               <w:shd w:val="clear" w:color="auto" w:fill="FFE599" w:themeFill="accent4" w:themeFillTint="66"/>
               <w:rPr>
                 <w:rFonts w:ascii="Consolas" w:hAnsi="Consolas" w:cs="Consolas"/>
-                <w:sz w:val="19"/>
+                <w:sz w:val="18"/>
                 <w:szCs w:val="19"/>
                 <w:highlight w:val="yellow"/>
               </w:rPr>
@@ -6034,35 +6231,63 @@
             <w:r>
               <w:rPr>
                 <w:rFonts w:ascii="Consolas" w:hAnsi="Consolas" w:cs="Consolas"/>
-                <w:sz w:val="19"/>
+                <w:sz w:val="18"/>
                 <w:szCs w:val="19"/>
                 <w:highlight w:val="yellow"/>
               </w:rPr>
-              <w:t>??</w:t>
-            </w:r>
-          </w:p>
-          <w:p>
-            <w:pPr>
-              <w:shd w:val="clear" w:color="auto" w:fill="FFE599" w:themeFill="accent4" w:themeFillTint="66"/>
-              <w:rPr>
-                <w:rFonts w:ascii="Consolas" w:hAnsi="Consolas" w:cs="Consolas"/>
-                <w:sz w:val="20"/>
+              <w:t>($first, $last, $major) = split(“,”,$line);</w:t>
+            </w:r>
+            <w:r>
+              <w:rPr>
+                <w:rFonts w:ascii="Consolas" w:hAnsi="Consolas" w:cs="Consolas"/>
+                <w:sz w:val="18"/>
+                <w:szCs w:val="19"/>
                 <w:highlight w:val="yellow"/>
               </w:rPr>
-            </w:pPr>
-          </w:p>
-          <w:p>
-            <w:pPr>
-              <w:shd w:val="clear" w:color="auto" w:fill="FFE599" w:themeFill="accent4" w:themeFillTint="66"/>
-              <w:rPr>
-                <w:rFonts w:ascii="Consolas" w:hAnsi="Consolas" w:cs="Consolas"/>
-                <w:sz w:val="20"/>
-              </w:rPr>
-            </w:pPr>
-            <w:r>
-              <w:rPr>
-                <w:rFonts w:ascii="Consolas" w:hAnsi="Consolas" w:cs="Consolas"/>
-                <w:sz w:val="20"/>
+              <w:br/>
+              <w:t>print “Using split: ‘$first’, ‘$last’, ‘$major’\n”</w:t>
+            </w:r>
+            <w:r>
+              <w:rPr>
+                <w:rFonts w:ascii="Consolas" w:hAnsi="Consolas" w:cs="Consolas"/>
+                <w:sz w:val="18"/>
+                <w:szCs w:val="19"/>
+                <w:highlight w:val="yellow"/>
+              </w:rPr>
+              <w:t xml:space="preserve"> if defined($major)</w:t>
+            </w:r>
+            <w:r>
+              <w:rPr>
+                <w:rFonts w:ascii="Consolas" w:hAnsi="Consolas" w:cs="Consolas"/>
+                <w:sz w:val="18"/>
+                <w:szCs w:val="19"/>
+                <w:highlight w:val="yellow"/>
+              </w:rPr>
+              <w:t>;</w:t>
+            </w:r>
+          </w:p>
+          <w:p>
+            <w:pPr>
+              <w:shd w:val="clear" w:color="auto" w:fill="FFE599" w:themeFill="accent4" w:themeFillTint="66"/>
+              <w:rPr>
+                <w:rFonts w:ascii="Consolas" w:hAnsi="Consolas" w:cs="Consolas"/>
+                <w:sz w:val="18"/>
+                <w:highlight w:val="yellow"/>
+              </w:rPr>
+            </w:pPr>
+          </w:p>
+          <w:p>
+            <w:pPr>
+              <w:shd w:val="clear" w:color="auto" w:fill="FFE599" w:themeFill="accent4" w:themeFillTint="66"/>
+              <w:rPr>
+                <w:rFonts w:ascii="Consolas" w:hAnsi="Consolas" w:cs="Consolas"/>
+                <w:sz w:val="18"/>
+              </w:rPr>
+            </w:pPr>
+            <w:r>
+              <w:rPr>
+                <w:rFonts w:ascii="Consolas" w:hAnsi="Consolas" w:cs="Consolas"/>
+                <w:sz w:val="18"/>
               </w:rPr>
               <w:t># 2. Using pattern matching</w:t>
             </w:r>
@@ -6072,41 +6297,159 @@
               <w:shd w:val="clear" w:color="auto" w:fill="FFE599" w:themeFill="accent4" w:themeFillTint="66"/>
               <w:rPr>
                 <w:rFonts w:ascii="Consolas" w:hAnsi="Consolas" w:cs="Consolas"/>
-                <w:sz w:val="19"/>
-                <w:szCs w:val="19"/>
-              </w:rPr>
-            </w:pPr>
-            <w:r>
-              <w:rPr>
-                <w:rFonts w:ascii="Consolas" w:hAnsi="Consolas" w:cs="Consolas"/>
-                <w:sz w:val="19"/>
+                <w:sz w:val="18"/>
+                <w:szCs w:val="19"/>
+              </w:rPr>
+            </w:pPr>
+            <w:r>
+              <w:rPr>
+                <w:rFonts w:ascii="Consolas" w:hAnsi="Consolas" w:cs="Consolas"/>
+                <w:sz w:val="18"/>
                 <w:szCs w:val="19"/>
                 <w:highlight w:val="yellow"/>
               </w:rPr>
-              <w:t>??</w:t>
-            </w:r>
-          </w:p>
-          <w:p>
-            <w:pPr>
-              <w:shd w:val="clear" w:color="auto" w:fill="FFE599" w:themeFill="accent4" w:themeFillTint="66"/>
-              <w:rPr>
-                <w:rFonts w:ascii="Consolas" w:hAnsi="Consolas" w:cs="Consolas"/>
-                <w:sz w:val="20"/>
-              </w:rPr>
-            </w:pPr>
-          </w:p>
-          <w:p>
-            <w:pPr>
-              <w:autoSpaceDE w:val="0"/>
-              <w:autoSpaceDN w:val="0"/>
-              <w:adjustRightInd w:val="0"/>
-              <w:rPr>
-                <w:rFonts w:ascii="Consolas" w:hAnsi="Consolas" w:cs="Consolas"/>
-              </w:rPr>
-            </w:pPr>
-            <w:r>
-              <w:rPr>
-                <w:rFonts w:ascii="Consolas" w:hAnsi="Consolas" w:cs="Consolas"/>
+              <w:t>($first, $last, $major) = $line =~ /</w:t>
+            </w:r>
+            <w:r>
+              <w:rPr>
+                <w:rFonts w:ascii="Consolas" w:hAnsi="Consolas" w:cs="Consolas"/>
+                <w:sz w:val="18"/>
+                <w:szCs w:val="19"/>
+                <w:highlight w:val="cyan"/>
+              </w:rPr>
+              <w:t>(</w:t>
+            </w:r>
+            <w:r>
+              <w:rPr>
+                <w:rFonts w:ascii="Consolas" w:hAnsi="Consolas" w:cs="Consolas"/>
+                <w:sz w:val="18"/>
+                <w:szCs w:val="19"/>
+                <w:highlight w:val="yellow"/>
+              </w:rPr>
+              <w:t>[^,]*</w:t>
+            </w:r>
+            <w:r>
+              <w:rPr>
+                <w:rFonts w:ascii="Consolas" w:hAnsi="Consolas" w:cs="Consolas"/>
+                <w:sz w:val="18"/>
+                <w:szCs w:val="19"/>
+                <w:highlight w:val="cyan"/>
+              </w:rPr>
+              <w:t>)</w:t>
+            </w:r>
+            <w:r>
+              <w:rPr>
+                <w:rFonts w:ascii="Consolas" w:hAnsi="Consolas" w:cs="Consolas"/>
+                <w:sz w:val="18"/>
+                <w:szCs w:val="19"/>
+                <w:highlight w:val="yellow"/>
+              </w:rPr>
+              <w:t>,</w:t>
+            </w:r>
+            <w:r>
+              <w:rPr>
+                <w:rFonts w:ascii="Consolas" w:hAnsi="Consolas" w:cs="Consolas"/>
+                <w:sz w:val="18"/>
+                <w:szCs w:val="19"/>
+                <w:highlight w:val="cyan"/>
+              </w:rPr>
+              <w:t>(</w:t>
+            </w:r>
+            <w:r>
+              <w:rPr>
+                <w:rFonts w:ascii="Consolas" w:hAnsi="Consolas" w:cs="Consolas"/>
+                <w:sz w:val="18"/>
+                <w:szCs w:val="19"/>
+                <w:highlight w:val="yellow"/>
+              </w:rPr>
+              <w:t>[^,]*</w:t>
+            </w:r>
+            <w:r>
+              <w:rPr>
+                <w:rFonts w:ascii="Consolas" w:hAnsi="Consolas" w:cs="Consolas"/>
+                <w:sz w:val="18"/>
+                <w:szCs w:val="19"/>
+                <w:highlight w:val="cyan"/>
+              </w:rPr>
+              <w:t>)</w:t>
+            </w:r>
+            <w:r>
+              <w:rPr>
+                <w:rFonts w:ascii="Consolas" w:hAnsi="Consolas" w:cs="Consolas"/>
+                <w:sz w:val="18"/>
+                <w:szCs w:val="19"/>
+                <w:highlight w:val="yellow"/>
+              </w:rPr>
+              <w:t>,</w:t>
+            </w:r>
+            <w:r>
+              <w:rPr>
+                <w:rFonts w:ascii="Consolas" w:hAnsi="Consolas" w:cs="Consolas"/>
+                <w:sz w:val="18"/>
+                <w:szCs w:val="19"/>
+                <w:highlight w:val="cyan"/>
+              </w:rPr>
+              <w:t>(</w:t>
+            </w:r>
+            <w:r>
+              <w:rPr>
+                <w:rFonts w:ascii="Consolas" w:hAnsi="Consolas" w:cs="Consolas"/>
+                <w:sz w:val="18"/>
+                <w:szCs w:val="19"/>
+                <w:highlight w:val="yellow"/>
+              </w:rPr>
+              <w:t>[a-zA-Z]{2,3}</w:t>
+            </w:r>
+            <w:r>
+              <w:rPr>
+                <w:rFonts w:ascii="Consolas" w:hAnsi="Consolas" w:cs="Consolas"/>
+                <w:sz w:val="18"/>
+                <w:szCs w:val="19"/>
+                <w:highlight w:val="cyan"/>
+              </w:rPr>
+              <w:t>)</w:t>
+            </w:r>
+            <w:r>
+              <w:rPr>
+                <w:rFonts w:ascii="Consolas" w:hAnsi="Consolas" w:cs="Consolas"/>
+                <w:sz w:val="18"/>
+                <w:szCs w:val="19"/>
+              </w:rPr>
+              <w:t>/</w:t>
+            </w:r>
+            <w:r>
+              <w:rPr>
+                <w:rFonts w:ascii="Consolas" w:hAnsi="Consolas" w:cs="Consolas"/>
+                <w:sz w:val="18"/>
+                <w:szCs w:val="19"/>
+              </w:rPr>
+              <w:br/>
+              <w:t>print “Using matching: ‘$first’, ‘$last’, ‘$major’\n if defined($major);</w:t>
+            </w:r>
+          </w:p>
+          <w:p>
+            <w:pPr>
+              <w:shd w:val="clear" w:color="auto" w:fill="FFE599" w:themeFill="accent4" w:themeFillTint="66"/>
+              <w:rPr>
+                <w:rFonts w:ascii="Consolas" w:hAnsi="Consolas" w:cs="Consolas"/>
+                <w:sz w:val="18"/>
+              </w:rPr>
+            </w:pPr>
+          </w:p>
+          <w:p>
+            <w:pPr>
+              <w:autoSpaceDE w:val="0"/>
+              <w:autoSpaceDN w:val="0"/>
+              <w:adjustRightInd w:val="0"/>
+              <w:rPr>
+                <w:rFonts w:ascii="Consolas" w:hAnsi="Consolas" w:cs="Consolas"/>
+                <w:sz w:val="18"/>
+              </w:rPr>
+            </w:pPr>
+            <w:r>
+              <w:rPr>
+                <w:rFonts w:ascii="Consolas" w:hAnsi="Consolas" w:cs="Consolas"/>
+                <w:sz w:val="18"/>
               </w:rPr>
               <w:t>$ perl exer2.pl</w:t>
             </w:r>
@@ -6119,12 +6462,14 @@
               <w:rPr>
                 <w:rFonts w:ascii="Consolas" w:hAnsi="Consolas" w:cs="Consolas"/>
                 <w:color w:val="00B050"/>
+                <w:sz w:val="18"/>
               </w:rPr>
             </w:pPr>
             <w:r>
               <w:rPr>
                 <w:rFonts w:ascii="Consolas" w:hAnsi="Consolas" w:cs="Consolas"/>
                 <w:color w:val="00B050"/>
+                <w:sz w:val="18"/>
               </w:rPr>
               <w:t>What is your first name, last name, and major</w:t>
             </w:r>
@@ -6137,18 +6482,21 @@
               <w:rPr>
                 <w:rFonts w:ascii="Consolas" w:hAnsi="Consolas" w:cs="Consolas"/>
                 <w:color w:val="00B050"/>
+                <w:sz w:val="18"/>
               </w:rPr>
             </w:pPr>
             <w:r>
               <w:rPr>
                 <w:rFonts w:ascii="Consolas" w:hAnsi="Consolas" w:cs="Consolas"/>
                 <w:color w:val="00B050"/>
+                <w:sz w:val="18"/>
               </w:rPr>
               <w:t>(separate with commas):</w:t>
             </w:r>
             <w:r>
               <w:rPr>
                 <w:rFonts w:ascii="Consolas" w:hAnsi="Consolas" w:cs="Consolas"/>
+                <w:sz w:val="18"/>
               </w:rPr>
               <w:t>bob,wire,AGR</w:t>
             </w:r>
@@ -6161,12 +6509,14 @@
               <w:rPr>
                 <w:rFonts w:ascii="Consolas" w:hAnsi="Consolas" w:cs="Consolas"/>
                 <w:color w:val="00B050"/>
+                <w:sz w:val="18"/>
               </w:rPr>
             </w:pPr>
             <w:r>
               <w:rPr>
                 <w:rFonts w:ascii="Consolas" w:hAnsi="Consolas" w:cs="Consolas"/>
                 <w:color w:val="00B050"/>
+                <w:sz w:val="18"/>
               </w:rPr>
               <w:t>Using split: 'bob', 'wire', 'AGR'</w:t>
             </w:r>
@@ -6178,12 +6528,14 @@
               <w:adjustRightInd w:val="0"/>
               <w:rPr>
                 <w:rFonts w:ascii="Consolas" w:hAnsi="Consolas" w:cs="Consolas"/>
+                <w:sz w:val="18"/>
               </w:rPr>
             </w:pPr>
             <w:r>
               <w:rPr>
                 <w:rFonts w:ascii="Consolas" w:hAnsi="Consolas" w:cs="Consolas"/>
                 <w:color w:val="00B050"/>
+                <w:sz w:val="18"/>
               </w:rPr>
               <w:t>Using matching: 'bob', 'wire', 'AGR'</w:t>
             </w:r>
@@ -6442,33 +6794,19 @@
               <w:autoSpaceDN w:val="0"/>
               <w:adjustRightInd w:val="0"/>
               <w:rPr>
-                <w:rFonts w:cs="Consolas"/>
-              </w:rPr>
-            </w:pPr>
-            <w:r>
-              <w:rPr>
-                <w:rFonts w:cs="Consolas"/>
-                <w:b/>
-              </w:rPr>
-              <w:t>Example 3-8</w:t>
-            </w:r>
-            <w:r>
-              <w:rPr>
-                <w:rFonts w:cs="Consolas"/>
-                <w:b/>
-              </w:rPr>
-              <w:t>:</w:t>
-            </w:r>
-            <w:r>
-              <w:rPr>
-                <w:rFonts w:cs="Consolas"/>
-                <w:b/>
-              </w:rPr>
-              <w:t xml:space="preserve"> </w:t>
-            </w:r>
-            <w:r>
-              <w:rPr>
-                <w:rFonts w:cs="Consolas"/>
+                <w:rFonts w:ascii="Consolas" w:hAnsi="Consolas" w:cs="Consolas"/>
+              </w:rPr>
+            </w:pPr>
+            <w:r>
+              <w:rPr>
+                <w:rFonts w:ascii="Consolas" w:hAnsi="Consolas" w:cs="Consolas"/>
+                <w:b/>
+              </w:rPr>
+              <w:t xml:space="preserve">Example 3-8: </w:t>
+            </w:r>
+            <w:r>
+              <w:rPr>
+                <w:rFonts w:ascii="Consolas" w:hAnsi="Consolas" w:cs="Consolas"/>
               </w:rPr>
               <w:t>Some examples using greedy and non-greedy matches</w:t>
             </w:r>
@@ -6512,13 +6850,13 @@
                     <w:autoSpaceDN w:val="0"/>
                     <w:adjustRightInd w:val="0"/>
                     <w:rPr>
-                      <w:rFonts w:cs="Consolas"/>
+                      <w:rFonts w:ascii="Consolas" w:hAnsi="Consolas" w:cs="Consolas"/>
                       <w:b/>
                     </w:rPr>
                   </w:pPr>
                   <w:r>
                     <w:rPr>
-                      <w:rFonts w:cs="Consolas"/>
+                      <w:rFonts w:ascii="Consolas" w:hAnsi="Consolas" w:cs="Consolas"/>
                       <w:b/>
                     </w:rPr>
                     <w:t>pattern</w:t>
@@ -6536,13 +6874,13 @@
                     <w:autoSpaceDN w:val="0"/>
                     <w:adjustRightInd w:val="0"/>
                     <w:rPr>
-                      <w:rFonts w:cs="Consolas"/>
+                      <w:rFonts w:ascii="Consolas" w:hAnsi="Consolas" w:cs="Consolas"/>
                       <w:b/>
                     </w:rPr>
                   </w:pPr>
                   <w:r>
                     <w:rPr>
-                      <w:rFonts w:cs="Consolas"/>
+                      <w:rFonts w:ascii="Consolas" w:hAnsi="Consolas" w:cs="Consolas"/>
                       <w:b/>
                     </w:rPr>
                     <w:t>$1</w:t>
@@ -6560,13 +6898,13 @@
                     <w:autoSpaceDN w:val="0"/>
                     <w:adjustRightInd w:val="0"/>
                     <w:rPr>
-                      <w:rFonts w:cs="Consolas"/>
+                      <w:rFonts w:ascii="Consolas" w:hAnsi="Consolas" w:cs="Consolas"/>
                       <w:b/>
                     </w:rPr>
                   </w:pPr>
                   <w:r>
                     <w:rPr>
-                      <w:rFonts w:cs="Consolas"/>
+                      <w:rFonts w:ascii="Consolas" w:hAnsi="Consolas" w:cs="Consolas"/>
                       <w:b/>
                     </w:rPr>
                     <w:t>$2</w:t>
@@ -6585,12 +6923,12 @@
                     <w:autoSpaceDN w:val="0"/>
                     <w:adjustRightInd w:val="0"/>
                     <w:rPr>
-                      <w:rFonts w:cs="Consolas"/>
+                      <w:rFonts w:ascii="Consolas" w:hAnsi="Consolas" w:cs="Consolas"/>
                     </w:rPr>
                   </w:pPr>
                   <w:r>
                     <w:rPr>
-                      <w:rFonts w:cs="Consolas"/>
+                      <w:rFonts w:ascii="Consolas" w:hAnsi="Consolas" w:cs="Consolas"/>
                     </w:rPr>
                     <w:t>m/(.*\s)(.*)/</w:t>
                   </w:r>
@@ -6606,12 +6944,12 @@
                     <w:autoSpaceDN w:val="0"/>
                     <w:adjustRightInd w:val="0"/>
                     <w:rPr>
-                      <w:rFonts w:cs="Consolas"/>
+                      <w:rFonts w:ascii="Consolas" w:hAnsi="Consolas" w:cs="Consolas"/>
                     </w:rPr>
                   </w:pPr>
                   <w:r>
                     <w:rPr>
-                      <w:rFonts w:cs="Consolas"/>
+                      <w:rFonts w:ascii="Consolas" w:hAnsi="Consolas" w:cs="Consolas"/>
                     </w:rPr>
                     <w:t>'hello there '</w:t>
                   </w:r>
@@ -6627,12 +6965,12 @@
                     <w:autoSpaceDN w:val="0"/>
                     <w:adjustRightInd w:val="0"/>
                     <w:rPr>
-                      <w:rFonts w:cs="Consolas"/>
+                      <w:rFonts w:ascii="Consolas" w:hAnsi="Consolas" w:cs="Consolas"/>
                     </w:rPr>
                   </w:pPr>
                   <w:r>
                     <w:rPr>
-                      <w:rFonts w:cs="Consolas"/>
+                      <w:rFonts w:ascii="Consolas" w:hAnsi="Consolas" w:cs="Consolas"/>
                     </w:rPr>
                     <w:t>'world'</w:t>
                   </w:r>
@@ -6650,25 +6988,25 @@
                     <w:autoSpaceDN w:val="0"/>
                     <w:adjustRightInd w:val="0"/>
                     <w:rPr>
-                      <w:rFonts w:cs="Consolas"/>
+                      <w:rFonts w:ascii="Consolas" w:hAnsi="Consolas" w:cs="Consolas"/>
                     </w:rPr>
                   </w:pPr>
                   <w:r>
                     <w:rPr>
-                      <w:rFonts w:cs="Consolas"/>
+                      <w:rFonts w:ascii="Consolas" w:hAnsi="Consolas" w:cs="Consolas"/>
                     </w:rPr>
                     <w:t>m/(.*</w:t>
                   </w:r>
                   <w:r>
                     <w:rPr>
-                      <w:rFonts w:cs="Consolas"/>
+                      <w:rFonts w:ascii="Consolas" w:hAnsi="Consolas" w:cs="Consolas"/>
                       <w:highlight w:val="cyan"/>
                     </w:rPr>
                     <w:t>?</w:t>
                   </w:r>
                   <w:r>
                     <w:rPr>
-                      <w:rFonts w:cs="Consolas"/>
+                      <w:rFonts w:ascii="Consolas" w:hAnsi="Consolas" w:cs="Consolas"/>
                     </w:rPr>
                     <w:t>\s)(.*)/</w:t>
                   </w:r>
@@ -6684,12 +7022,12 @@
                     <w:autoSpaceDN w:val="0"/>
                     <w:adjustRightInd w:val="0"/>
                     <w:rPr>
-                      <w:rFonts w:cs="Consolas"/>
+                      <w:rFonts w:ascii="Consolas" w:hAnsi="Consolas" w:cs="Consolas"/>
                     </w:rPr>
                   </w:pPr>
                   <w:r>
                     <w:rPr>
-                      <w:rFonts w:cs="Consolas"/>
+                      <w:rFonts w:ascii="Consolas" w:hAnsi="Consolas" w:cs="Consolas"/>
                     </w:rPr>
                     <w:t>'hello '</w:t>
                   </w:r>
@@ -6705,12 +7043,12 @@
                     <w:autoSpaceDN w:val="0"/>
                     <w:adjustRightInd w:val="0"/>
                     <w:rPr>
-                      <w:rFonts w:cs="Consolas"/>
+                      <w:rFonts w:ascii="Consolas" w:hAnsi="Consolas" w:cs="Consolas"/>
                     </w:rPr>
                   </w:pPr>
                   <w:r>
                     <w:rPr>
-                      <w:rFonts w:cs="Consolas"/>
+                      <w:rFonts w:ascii="Consolas" w:hAnsi="Consolas" w:cs="Consolas"/>
                     </w:rPr>
                     <w:t>'there world'</w:t>
                   </w:r>
@@ -6724,22 +7062,22 @@
               <w:autoSpaceDN w:val="0"/>
               <w:adjustRightInd w:val="0"/>
               <w:rPr>
-                <w:rFonts w:cs="Consolas"/>
-              </w:rPr>
-            </w:pPr>
-          </w:p>
-          <w:p>
-            <w:pPr>
-              <w:autoSpaceDE w:val="0"/>
-              <w:autoSpaceDN w:val="0"/>
-              <w:adjustRightInd w:val="0"/>
-              <w:rPr>
-                <w:rFonts w:cs="Consolas"/>
-              </w:rPr>
-            </w:pPr>
-            <w:r>
-              <w:rPr>
-                <w:rFonts w:cs="Consolas"/>
+                <w:rFonts w:ascii="Consolas" w:hAnsi="Consolas" w:cs="Consolas"/>
+              </w:rPr>
+            </w:pPr>
+          </w:p>
+          <w:p>
+            <w:pPr>
+              <w:autoSpaceDE w:val="0"/>
+              <w:autoSpaceDN w:val="0"/>
+              <w:adjustRightInd w:val="0"/>
+              <w:rPr>
+                <w:rFonts w:ascii="Consolas" w:hAnsi="Consolas" w:cs="Consolas"/>
+              </w:rPr>
+            </w:pPr>
+            <w:r>
+              <w:rPr>
+                <w:rFonts w:ascii="Consolas" w:hAnsi="Consolas" w:cs="Consolas"/>
               </w:rPr>
               <w:t>$str = "Ho! Ho! Ho! Ho! Ho! ";</w:t>
             </w:r>
@@ -6766,13 +7104,13 @@
                     <w:autoSpaceDN w:val="0"/>
                     <w:adjustRightInd w:val="0"/>
                     <w:rPr>
-                      <w:rFonts w:cs="Consolas"/>
+                      <w:rFonts w:ascii="Consolas" w:hAnsi="Consolas" w:cs="Consolas"/>
                       <w:b/>
                     </w:rPr>
                   </w:pPr>
                   <w:r>
                     <w:rPr>
-                      <w:rFonts w:cs="Consolas"/>
+                      <w:rFonts w:ascii="Consolas" w:hAnsi="Consolas" w:cs="Consolas"/>
                       <w:b/>
                     </w:rPr>
                     <w:t>pattern</w:t>
@@ -6790,13 +7128,13 @@
                     <w:autoSpaceDN w:val="0"/>
                     <w:adjustRightInd w:val="0"/>
                     <w:rPr>
-                      <w:rFonts w:cs="Consolas"/>
+                      <w:rFonts w:ascii="Consolas" w:hAnsi="Consolas" w:cs="Consolas"/>
                       <w:b/>
                     </w:rPr>
                   </w:pPr>
                   <w:r>
                     <w:rPr>
-                      <w:rFonts w:cs="Consolas"/>
+                      <w:rFonts w:ascii="Consolas" w:hAnsi="Consolas" w:cs="Consolas"/>
                       <w:b/>
                     </w:rPr>
                     <w:t>$1</w:t>
@@ -6815,12 +7153,12 @@
                     <w:autoSpaceDN w:val="0"/>
                     <w:adjustRightInd w:val="0"/>
                     <w:rPr>
-                      <w:rFonts w:cs="Consolas"/>
+                      <w:rFonts w:ascii="Consolas" w:hAnsi="Consolas" w:cs="Consolas"/>
                     </w:rPr>
                   </w:pPr>
                   <w:r>
                     <w:rPr>
-                      <w:rFonts w:cs="Consolas"/>
+                      <w:rFonts w:ascii="Consolas" w:hAnsi="Consolas" w:cs="Consolas"/>
                     </w:rPr>
                     <w:t>m/((Ho!\s){2,5})/</w:t>
                   </w:r>
@@ -6836,12 +7174,12 @@
                     <w:autoSpaceDN w:val="0"/>
                     <w:adjustRightInd w:val="0"/>
                     <w:rPr>
-                      <w:rFonts w:cs="Consolas"/>
+                      <w:rFonts w:ascii="Consolas" w:hAnsi="Consolas" w:cs="Consolas"/>
                     </w:rPr>
                   </w:pPr>
                   <w:r>
                     <w:rPr>
-                      <w:rFonts w:cs="Consolas"/>
+                      <w:rFonts w:ascii="Consolas" w:hAnsi="Consolas" w:cs="Consolas"/>
                     </w:rPr>
                     <w:t>'Ho! Ho! Ho! Ho! Ho! '</w:t>
                   </w:r>
@@ -6859,25 +7197,25 @@
                     <w:autoSpaceDN w:val="0"/>
                     <w:adjustRightInd w:val="0"/>
                     <w:rPr>
-                      <w:rFonts w:cs="Consolas"/>
+                      <w:rFonts w:ascii="Consolas" w:hAnsi="Consolas" w:cs="Consolas"/>
                     </w:rPr>
                   </w:pPr>
                   <w:r>
                     <w:rPr>
-                      <w:rFonts w:cs="Consolas"/>
+                      <w:rFonts w:ascii="Consolas" w:hAnsi="Consolas" w:cs="Consolas"/>
                     </w:rPr>
                     <w:t>m/((Ho!\s){2,5}</w:t>
                   </w:r>
                   <w:r>
                     <w:rPr>
-                      <w:rFonts w:cs="Consolas"/>
+                      <w:rFonts w:ascii="Consolas" w:hAnsi="Consolas" w:cs="Consolas"/>
                       <w:highlight w:val="cyan"/>
                     </w:rPr>
                     <w:t>?</w:t>
                   </w:r>
                   <w:r>
                     <w:rPr>
-                      <w:rFonts w:cs="Consolas"/>
+                      <w:rFonts w:ascii="Consolas" w:hAnsi="Consolas" w:cs="Consolas"/>
                     </w:rPr>
                     <w:t>)/</w:t>
                   </w:r>
@@ -6893,12 +7231,12 @@
                     <w:autoSpaceDN w:val="0"/>
                     <w:adjustRightInd w:val="0"/>
                     <w:rPr>
-                      <w:rFonts w:cs="Consolas"/>
+                      <w:rFonts w:ascii="Consolas" w:hAnsi="Consolas" w:cs="Consolas"/>
                     </w:rPr>
                   </w:pPr>
                   <w:r>
                     <w:rPr>
-                      <w:rFonts w:cs="Consolas"/>
+                      <w:rFonts w:ascii="Consolas" w:hAnsi="Consolas" w:cs="Consolas"/>
                     </w:rPr>
                     <w:t>'Ho! Ho! '</w:t>
                   </w:r>
@@ -6912,7 +7250,7 @@
               <w:autoSpaceDN w:val="0"/>
               <w:adjustRightInd w:val="0"/>
               <w:rPr>
-                <w:rFonts w:cs="Consolas"/>
+                <w:rFonts w:ascii="Consolas" w:hAnsi="Consolas" w:cs="Consolas"/>
               </w:rPr>
             </w:pPr>
           </w:p>
@@ -7162,6 +7500,13 @@
                       <w:sz w:val="20"/>
                     </w:rPr>
                   </w:pPr>
+                  <w:r>
+                    <w:rPr>
+                      <w:rFonts w:ascii="Consolas" w:hAnsi="Consolas" w:cs="Consolas"/>
+                      <w:sz w:val="20"/>
+                    </w:rPr>
+                    <w:t>xaaa</w:t>
+                  </w:r>
                 </w:p>
               </w:tc>
             </w:tr>
@@ -7238,6 +7583,13 @@
                       <w:sz w:val="20"/>
                     </w:rPr>
                   </w:pPr>
+                  <w:r>
+                    <w:rPr>
+                      <w:rFonts w:ascii="Consolas" w:hAnsi="Consolas" w:cs="Consolas"/>
+                      <w:sz w:val="20"/>
+                    </w:rPr>
+                    <w:t>x</w:t>
+                  </w:r>
                 </w:p>
               </w:tc>
             </w:tr>
@@ -7314,6 +7666,27 @@
                       <w:sz w:val="20"/>
                     </w:rPr>
                   </w:pPr>
+                  <w:r>
+                    <w:rPr>
+                      <w:rFonts w:ascii="Consolas" w:hAnsi="Consolas" w:cs="Consolas"/>
+                      <w:sz w:val="20"/>
+                    </w:rPr>
+                    <w:t>x</w:t>
+                  </w:r>
+                  <w:r>
+                    <w:rPr>
+                      <w:rFonts w:ascii="Consolas" w:hAnsi="Consolas" w:cs="Consolas"/>
+                      <w:sz w:val="20"/>
+                    </w:rPr>
+                    <w:t>a</w:t>
+                  </w:r>
+                  <w:r>
+                    <w:rPr>
+                      <w:rFonts w:ascii="Consolas" w:hAnsi="Consolas" w:cs="Consolas"/>
+                      <w:sz w:val="20"/>
+                    </w:rPr>
+                    <w:t>aa</w:t>
+                  </w:r>
                 </w:p>
               </w:tc>
             </w:tr>
@@ -7390,6 +7763,20 @@
                       <w:sz w:val="20"/>
                     </w:rPr>
                   </w:pPr>
+                  <w:r>
+                    <w:rPr>
+                      <w:rFonts w:ascii="Consolas" w:hAnsi="Consolas" w:cs="Consolas"/>
+                      <w:sz w:val="20"/>
+                    </w:rPr>
+                    <w:t>x</w:t>
+                  </w:r>
+                  <w:r>
+                    <w:rPr>
+                      <w:rFonts w:ascii="Consolas" w:hAnsi="Consolas" w:cs="Consolas"/>
+                      <w:sz w:val="20"/>
+                    </w:rPr>
+                    <w:t>abxaa</w:t>
+                  </w:r>
                 </w:p>
               </w:tc>
             </w:tr>
@@ -7466,6 +7853,13 @@
                       <w:sz w:val="20"/>
                     </w:rPr>
                   </w:pPr>
+                  <w:r>
+                    <w:rPr>
+                      <w:rFonts w:ascii="Consolas" w:hAnsi="Consolas" w:cs="Consolas"/>
+                      <w:sz w:val="20"/>
+                    </w:rPr>
+                    <w:t>xa</w:t>
+                  </w:r>
                 </w:p>
               </w:tc>
             </w:tr>
@@ -7542,6 +7936,20 @@
                       <w:sz w:val="20"/>
                     </w:rPr>
                   </w:pPr>
+                  <w:r>
+                    <w:rPr>
+                      <w:rFonts w:ascii="Consolas" w:hAnsi="Consolas" w:cs="Consolas"/>
+                      <w:sz w:val="20"/>
+                    </w:rPr>
+                    <w:t>x</w:t>
+                  </w:r>
+                  <w:r>
+                    <w:rPr>
+                      <w:rFonts w:ascii="Consolas" w:hAnsi="Consolas" w:cs="Consolas"/>
+                      <w:sz w:val="20"/>
+                    </w:rPr>
+                    <w:t>a</w:t>
+                  </w:r>
                 </w:p>
               </w:tc>
             </w:tr>
@@ -8597,47 +9005,163 @@
                 <w:szCs w:val="19"/>
                 <w:highlight w:val="yellow"/>
               </w:rPr>
-              <w:t>??</w:t>
-            </w:r>
-            <w:r>
-              <w:rPr>
-                <w:rFonts w:cs="Consolas"/>
+              <w:t>The target variable is matching a sub string of the variable on the right side.</w:t>
+            </w:r>
+          </w:p>
+          <w:p>
+            <w:pPr>
+              <w:ind w:left="450"/>
+              <w:rPr>
+                <w:rFonts w:cs="Consolas"/>
+              </w:rPr>
+            </w:pPr>
+          </w:p>
+          <w:p>
+            <w:pPr>
+              <w:rPr>
+                <w:rFonts w:cs="Consolas"/>
+              </w:rPr>
+            </w:pPr>
+            <w:r>
+              <w:rPr>
+                <w:rFonts w:cs="Consolas"/>
+              </w:rPr>
+              <w:t>Does this one solve the problem</w:t>
+            </w:r>
+            <w:r>
+              <w:rPr>
+                <w:rFonts w:cs="Consolas"/>
+              </w:rPr>
+              <w:t xml:space="preserve"> above</w:t>
+            </w:r>
+            <w:r>
+              <w:rPr>
+                <w:rFonts w:cs="Consolas"/>
+              </w:rPr>
+              <w:t>?</w:t>
+            </w:r>
+          </w:p>
+          <w:p>
+            <w:pPr>
+              <w:ind w:left="450"/>
+              <w:rPr>
+                <w:rFonts w:cs="Consolas"/>
+              </w:rPr>
+            </w:pPr>
+            <w:r>
+              <w:rPr>
+                <w:rFonts w:cs="Consolas"/>
+              </w:rPr>
+              <w:t>/^\s*(\w*)\s*=\s*\1</w:t>
+            </w:r>
+            <w:r>
+              <w:rPr>
+                <w:rFonts w:cs="Consolas"/>
+                <w:highlight w:val="cyan"/>
+              </w:rPr>
+              <w:t>\W</w:t>
+            </w:r>
+            <w:r>
+              <w:rPr>
+                <w:rFonts w:cs="Consolas"/>
+              </w:rPr>
+              <w:t>/</w:t>
+            </w:r>
+          </w:p>
+          <w:p>
+            <w:pPr>
+              <w:ind w:left="450"/>
+              <w:rPr>
+                <w:rFonts w:cs="Consolas"/>
+              </w:rPr>
+            </w:pPr>
+            <w:r>
+              <w:rPr>
+                <w:rFonts w:ascii="Consolas" w:hAnsi="Consolas" w:cs="Consolas"/>
+                <w:sz w:val="19"/>
+                <w:szCs w:val="19"/>
                 <w:highlight w:val="yellow"/>
               </w:rPr>
-              <w:t>.</w:t>
+              <w:t>Recall \W is the opposite of \w.</w:t>
+            </w:r>
+            <w:r>
+              <w:rPr>
+                <w:rFonts w:ascii="Consolas" w:hAnsi="Consolas" w:cs="Consolas"/>
+                <w:sz w:val="19"/>
+                <w:szCs w:val="19"/>
+                <w:highlight w:val="yellow"/>
+              </w:rPr>
+              <w:br/>
+              <w:t>Yes, it matches for the first, but not the second.</w:t>
+            </w:r>
+          </w:p>
+          <w:p>
+            <w:pPr>
+              <w:rPr>
+                <w:rFonts w:cs="Consolas"/>
+              </w:rPr>
+            </w:pPr>
+            <w:r>
+              <w:rPr>
+                <w:rFonts w:cs="Consolas"/>
+              </w:rPr>
+              <w:t xml:space="preserve">Are there other problems?  </w:t>
+            </w:r>
+            <w:r>
+              <w:rPr>
+                <w:rFonts w:cs="Consolas"/>
+              </w:rPr>
+              <w:t xml:space="preserve">Suppose we want to match it anywhere on the right side.  </w:t>
             </w:r>
           </w:p>
           <w:p>
             <w:pPr>
               <w:ind w:left="450"/>
               <w:rPr>
-                <w:rFonts w:cs="Consolas"/>
-              </w:rPr>
-            </w:pPr>
-          </w:p>
-          <w:p>
-            <w:pPr>
-              <w:rPr>
-                <w:rFonts w:cs="Consolas"/>
-              </w:rPr>
-            </w:pPr>
-            <w:r>
-              <w:rPr>
-                <w:rFonts w:cs="Consolas"/>
-              </w:rPr>
-              <w:t>Does this one solve the problem</w:t>
-            </w:r>
-            <w:r>
-              <w:rPr>
-                <w:rFonts w:cs="Consolas"/>
-              </w:rPr>
-              <w:t xml:space="preserve"> above</w:t>
-            </w:r>
-            <w:r>
-              <w:rPr>
-                <w:rFonts w:cs="Consolas"/>
-              </w:rPr>
-              <w:t>?</w:t>
+                <w:rFonts w:ascii="Consolas" w:hAnsi="Consolas" w:cs="Consolas"/>
+              </w:rPr>
+            </w:pPr>
+            <w:r>
+              <w:rPr>
+                <w:rFonts w:ascii="Consolas" w:hAnsi="Consolas" w:cs="Consolas"/>
+              </w:rPr>
+              <w:t>dTotal = iQty * dUnitPrice + dTotal;// match</w:t>
+            </w:r>
+            <w:r>
+              <w:rPr>
+                <w:rFonts w:ascii="Consolas" w:hAnsi="Consolas" w:cs="Consolas"/>
+              </w:rPr>
+              <w:br/>
+            </w:r>
+            <w:r>
+              <w:rPr>
+                <w:rFonts w:ascii="Consolas" w:hAnsi="Consolas" w:cs="Consolas"/>
+              </w:rPr>
+              <w:t xml:space="preserve">dTotal = iQty * dUnitPrice + </w:t>
+            </w:r>
+            <w:r>
+              <w:rPr>
+                <w:rFonts w:ascii="Consolas" w:hAnsi="Consolas" w:cs="Consolas"/>
+              </w:rPr>
+              <w:t>X</w:t>
+            </w:r>
+            <w:r>
+              <w:rPr>
+                <w:rFonts w:ascii="Consolas" w:hAnsi="Consolas" w:cs="Consolas"/>
+              </w:rPr>
+              <w:t xml:space="preserve">dTotal;// </w:t>
+            </w:r>
+            <w:r>
+              <w:rPr>
+                <w:rFonts w:ascii="Consolas" w:hAnsi="Consolas" w:cs="Consolas"/>
+              </w:rPr>
+              <w:t xml:space="preserve">don’t </w:t>
+            </w:r>
+            <w:r>
+              <w:rPr>
+                <w:rFonts w:ascii="Consolas" w:hAnsi="Consolas" w:cs="Consolas"/>
+              </w:rPr>
+              <w:t>match</w:t>
             </w:r>
           </w:p>
           <w:p>
@@ -8651,129 +9175,50 @@
               <w:rPr>
                 <w:rFonts w:cs="Consolas"/>
               </w:rPr>
-              <w:t>/^\s*(\w*)\s*=\s*\1</w:t>
-            </w:r>
-            <w:r>
-              <w:rPr>
-                <w:rFonts w:cs="Consolas"/>
-                <w:highlight w:val="cyan"/>
+              <w:t>What would you use for the pattern?</w:t>
+            </w:r>
+          </w:p>
+          <w:p>
+            <w:pPr>
+              <w:ind w:left="720"/>
+              <w:rPr>
+                <w:rFonts w:ascii="Consolas" w:hAnsi="Consolas" w:cs="Consolas"/>
+              </w:rPr>
+            </w:pPr>
+            <w:r>
+              <w:rPr>
+                <w:rFonts w:ascii="Consolas" w:hAnsi="Consolas" w:cs="Consolas"/>
+                <w:sz w:val="19"/>
+                <w:szCs w:val="19"/>
+                <w:highlight w:val="yellow"/>
+              </w:rPr>
+              <w:t>/^\s*(\w*)\s*=.*</w:t>
+            </w:r>
+            <w:r>
+              <w:rPr>
+                <w:rFonts w:ascii="Consolas" w:hAnsi="Consolas" w:cs="Consolas"/>
+                <w:sz w:val="19"/>
+                <w:szCs w:val="19"/>
               </w:rPr>
               <w:t>\W</w:t>
             </w:r>
             <w:r>
               <w:rPr>
-                <w:rFonts w:cs="Consolas"/>
-              </w:rPr>
-              <w:t>/</w:t>
-            </w:r>
-          </w:p>
-          <w:p>
-            <w:pPr>
-              <w:ind w:left="450"/>
-              <w:rPr>
-                <w:rFonts w:ascii="Consolas" w:hAnsi="Consolas" w:cs="Consolas"/>
-                <w:sz w:val="19"/>
-                <w:szCs w:val="19"/>
-              </w:rPr>
-            </w:pPr>
-            <w:r>
-              <w:rPr>
-                <w:rFonts w:ascii="Consolas" w:hAnsi="Consolas" w:cs="Consolas"/>
-                <w:sz w:val="19"/>
-                <w:szCs w:val="19"/>
-                <w:highlight w:val="yellow"/>
-              </w:rPr>
-              <w:t>??</w:t>
-            </w:r>
-          </w:p>
-          <w:p>
-            <w:pPr>
-              <w:ind w:left="450"/>
-              <w:rPr>
-                <w:rFonts w:cs="Consolas"/>
-              </w:rPr>
-            </w:pPr>
-            <w:r>
-              <w:rPr>
-                <w:rFonts w:cs="Consolas"/>
-              </w:rPr>
-              <w:t xml:space="preserve"> </w:t>
-            </w:r>
-            <w:r>
-              <w:rPr>
-                <w:rFonts w:cs="Consolas"/>
-              </w:rPr>
-              <w:t xml:space="preserve"> </w:t>
-            </w:r>
-          </w:p>
-          <w:p>
-            <w:pPr>
-              <w:rPr>
-                <w:rFonts w:cs="Consolas"/>
-              </w:rPr>
-            </w:pPr>
-            <w:r>
-              <w:rPr>
-                <w:rFonts w:cs="Consolas"/>
-              </w:rPr>
-              <w:t xml:space="preserve">Are there other problems?  </w:t>
-            </w:r>
-            <w:r>
-              <w:rPr>
-                <w:rFonts w:cs="Consolas"/>
-              </w:rPr>
-              <w:t xml:space="preserve">Suppose we want to match it anywhere on the right side.  </w:t>
-            </w:r>
-          </w:p>
-          <w:p>
-            <w:pPr>
-              <w:ind w:left="450"/>
-              <w:rPr>
-                <w:rFonts w:ascii="Consolas" w:hAnsi="Consolas" w:cs="Consolas"/>
-              </w:rPr>
-            </w:pPr>
-            <w:r>
-              <w:rPr>
-                <w:rFonts w:ascii="Consolas" w:hAnsi="Consolas" w:cs="Consolas"/>
-              </w:rPr>
-              <w:t>dTotal = iQty * dUnitPrice + dTotal;// match</w:t>
-            </w:r>
-          </w:p>
-          <w:p>
-            <w:pPr>
-              <w:ind w:left="450"/>
-              <w:rPr>
-                <w:rFonts w:cs="Consolas"/>
-              </w:rPr>
-            </w:pPr>
-            <w:r>
-              <w:rPr>
-                <w:rFonts w:cs="Consolas"/>
-              </w:rPr>
-              <w:t>What would you use for the pattern?</w:t>
-            </w:r>
-          </w:p>
-          <w:p>
-            <w:pPr>
-              <w:ind w:left="720"/>
-              <w:rPr>
-                <w:rFonts w:ascii="Consolas" w:hAnsi="Consolas" w:cs="Consolas"/>
-              </w:rPr>
-            </w:pPr>
-            <w:r>
-              <w:rPr>
-                <w:rFonts w:ascii="Consolas" w:hAnsi="Consolas" w:cs="Consolas"/>
-                <w:sz w:val="19"/>
-                <w:szCs w:val="19"/>
-                <w:highlight w:val="yellow"/>
-              </w:rPr>
-              <w:t>??</w:t>
-            </w:r>
-            <w:r>
-              <w:rPr>
-                <w:rFonts w:ascii="Consolas" w:hAnsi="Consolas" w:cs="Consolas"/>
-              </w:rPr>
-              <w:t xml:space="preserve"> </w:t>
+                <w:rFonts w:ascii="Consolas" w:hAnsi="Consolas" w:cs="Consolas"/>
+                <w:sz w:val="19"/>
+                <w:szCs w:val="19"/>
+              </w:rPr>
+              <w:t>*</w:t>
+            </w:r>
+            <w:bookmarkStart w:id="0" w:name="_GoBack"/>
+            <w:bookmarkEnd w:id="0"/>
+            <w:r>
+              <w:rPr>
+                <w:rFonts w:ascii="Consolas" w:hAnsi="Consolas" w:cs="Consolas"/>
+                <w:sz w:val="19"/>
+                <w:szCs w:val="19"/>
+              </w:rPr>
+              <w:t>\1\W/</w:t>
             </w:r>
           </w:p>
         </w:tc>
@@ -11619,7 +12064,7 @@
   <a:extraClrSchemeLst/>
   <a:extLst>
     <a:ext uri="{05A4C25C-085E-4340-85A3-A5531E510DB2}">
-      <thm15:themeFamily xmlns:thm15="http://schemas.microsoft.com/office/thememl/2012/main" xmlns="" name="Office Theme" id="{62F939B6-93AF-4DB8-9C6B-D6C7DFDC589F}" vid="{4A3C46E8-61CC-4603-A589-7422A47A8E4A}"/>
+      <thm15:themeFamily xmlns="" xmlns:thm15="http://schemas.microsoft.com/office/thememl/2012/main" name="Office Theme" id="{62F939B6-93AF-4DB8-9C6B-D6C7DFDC589F}" vid="{4A3C46E8-61CC-4603-A589-7422A47A8E4A}"/>
     </a:ext>
   </a:extLst>
 </a:theme>
@@ -11630,7 +12075,7 @@
 </file>
 
 <file path=customXml/itemProps1.xml><?xml version="1.0" encoding="utf-8"?>
-<ds:datastoreItem xmlns:ds="http://schemas.openxmlformats.org/officeDocument/2006/customXml" ds:itemID="{663A7062-6856-594B-B65C-E1B9E24DC372}">
+<ds:datastoreItem xmlns:ds="http://schemas.openxmlformats.org/officeDocument/2006/customXml" ds:itemID="{5DA5C2FD-9D0F-294E-95A7-E42B8A5675D9}">
   <ds:schemaRefs>
     <ds:schemaRef ds:uri="http://schemas.openxmlformats.org/officeDocument/2006/bibliography"/>
   </ds:schemaRefs>

</xml_diff>